<commit_message>
[Versão 1.1] Alteração no cabeçalho
</commit_message>
<xml_diff>
--- a/4.3 Caso de Uso - UC-52 Solicitação desalocar máquina.docx
+++ b/4.3 Caso de Uso - UC-52 Solicitação desalocar máquina.docx
@@ -21,12 +21,13 @@
         <w:tblLook w:val="0000" w:firstRow="0" w:lastRow="0" w:firstColumn="0" w:lastColumn="0" w:noHBand="0" w:noVBand="0"/>
       </w:tblPr>
       <w:tblGrid>
-        <w:gridCol w:w="9283"/>
+        <w:gridCol w:w="851"/>
+        <w:gridCol w:w="8432"/>
       </w:tblGrid>
       <w:tr>
         <w:tc>
           <w:tcPr>
-            <w:tcW w:w="9283" w:type="dxa"/>
+            <w:tcW w:w="851" w:type="dxa"/>
             <w:tcBorders>
               <w:bottom w:val="single" w:sz="4" w:space="0" w:color="auto"/>
             </w:tcBorders>
@@ -35,18 +36,153 @@
           <w:p>
             <w:pPr>
               <w:pStyle w:val="Cabealho"/>
-              <w:rPr>
-                <w:rFonts w:ascii="Arial" w:hAnsi="Arial" w:cs="Arial"/>
-                <w:b/>
-              </w:rPr>
-            </w:pPr>
-            <w:r>
-              <w:rPr>
-                <w:rFonts w:ascii="Arial" w:hAnsi="Arial" w:cs="Arial"/>
-                <w:b/>
-              </w:rPr>
-              <w:t>1 – DESCRIÇÃO</w:t>
-            </w:r>
+              <w:jc w:val="center"/>
+              <w:rPr>
+                <w:rFonts w:ascii="Arial" w:hAnsi="Arial" w:cs="Arial"/>
+                <w:b/>
+              </w:rPr>
+            </w:pPr>
+            <w:r>
+              <w:rPr>
+                <w:rFonts w:ascii="Arial" w:hAnsi="Arial" w:cs="Arial"/>
+                <w:b/>
+              </w:rPr>
+              <w:t>ID</w:t>
+            </w:r>
+          </w:p>
+        </w:tc>
+        <w:tc>
+          <w:tcPr>
+            <w:tcW w:w="8432" w:type="dxa"/>
+            <w:tcBorders>
+              <w:bottom w:val="single" w:sz="4" w:space="0" w:color="auto"/>
+            </w:tcBorders>
+            <w:shd w:val="clear" w:color="auto" w:fill="BFBFBF" w:themeFill="background1" w:themeFillShade="BF"/>
+          </w:tcPr>
+          <w:p>
+            <w:pPr>
+              <w:pStyle w:val="Cabealho"/>
+              <w:rPr>
+                <w:rFonts w:ascii="Arial" w:hAnsi="Arial" w:cs="Arial"/>
+                <w:b/>
+              </w:rPr>
+            </w:pPr>
+            <w:r>
+              <w:rPr>
+                <w:rFonts w:ascii="Arial" w:hAnsi="Arial" w:cs="Arial"/>
+                <w:b/>
+              </w:rPr>
+              <w:t>TÍTULO DO CASO DE USO</w:t>
+            </w:r>
+            <w:bookmarkStart w:id="0" w:name="_GoBack"/>
+            <w:bookmarkEnd w:id="0"/>
+          </w:p>
+        </w:tc>
+      </w:tr>
+      <w:tr>
+        <w:tc>
+          <w:tcPr>
+            <w:tcW w:w="851" w:type="dxa"/>
+            <w:tcBorders>
+              <w:bottom w:val="single" w:sz="4" w:space="0" w:color="auto"/>
+            </w:tcBorders>
+          </w:tcPr>
+          <w:p>
+            <w:pPr>
+              <w:pStyle w:val="Cabealho"/>
+              <w:rPr>
+                <w:rFonts w:ascii="Arial" w:hAnsi="Arial" w:cs="Arial"/>
+                <w:b/>
+                <w:bCs/>
+                <w:color w:val="808080" w:themeColor="background1" w:themeShade="80"/>
+              </w:rPr>
+            </w:pPr>
+          </w:p>
+          <w:p>
+            <w:pPr>
+              <w:pStyle w:val="Cabealho"/>
+              <w:rPr>
+                <w:rFonts w:ascii="Arial" w:hAnsi="Arial" w:cs="Arial"/>
+                <w:b/>
+                <w:bCs/>
+              </w:rPr>
+            </w:pPr>
+            <w:r>
+              <w:rPr>
+                <w:rFonts w:ascii="Arial" w:hAnsi="Arial" w:cs="Arial"/>
+                <w:b/>
+                <w:bCs/>
+              </w:rPr>
+              <w:t>UC-52</w:t>
+            </w:r>
+          </w:p>
+        </w:tc>
+        <w:tc>
+          <w:tcPr>
+            <w:tcW w:w="8432" w:type="dxa"/>
+            <w:tcBorders>
+              <w:bottom w:val="single" w:sz="4" w:space="0" w:color="auto"/>
+            </w:tcBorders>
+          </w:tcPr>
+          <w:p>
+            <w:pPr>
+              <w:pStyle w:val="Cabealho"/>
+              <w:rPr>
+                <w:rFonts w:ascii="Arial" w:hAnsi="Arial" w:cs="Arial"/>
+                <w:b/>
+                <w:bCs/>
+              </w:rPr>
+            </w:pPr>
+          </w:p>
+          <w:p>
+            <w:pPr>
+              <w:pStyle w:val="Cabealho"/>
+              <w:rPr>
+                <w:rFonts w:ascii="Arial" w:hAnsi="Arial" w:cs="Arial"/>
+                <w:b/>
+                <w:bCs/>
+                <w:color w:val="000000" w:themeColor="text1"/>
+              </w:rPr>
+            </w:pPr>
+            <w:r>
+              <w:rPr>
+                <w:rFonts w:ascii="Arial" w:hAnsi="Arial" w:cs="Arial"/>
+                <w:b/>
+                <w:bCs/>
+                <w:color w:val="000000" w:themeColor="text1"/>
+              </w:rPr>
+              <w:t xml:space="preserve">Efetivar a solicitação de </w:t>
+            </w:r>
+            <w:proofErr w:type="spellStart"/>
+            <w:r>
+              <w:rPr>
+                <w:rFonts w:ascii="Arial" w:hAnsi="Arial" w:cs="Arial"/>
+                <w:b/>
+                <w:bCs/>
+                <w:color w:val="000000" w:themeColor="text1"/>
+              </w:rPr>
+              <w:t>desalocação</w:t>
+            </w:r>
+            <w:proofErr w:type="spellEnd"/>
+            <w:r>
+              <w:rPr>
+                <w:rFonts w:ascii="Arial" w:hAnsi="Arial" w:cs="Arial"/>
+                <w:b/>
+                <w:bCs/>
+                <w:color w:val="000000" w:themeColor="text1"/>
+              </w:rPr>
+              <w:t xml:space="preserve"> de uma máquina.</w:t>
+            </w:r>
+          </w:p>
+          <w:p>
+            <w:pPr>
+              <w:pStyle w:val="Cabealho"/>
+              <w:rPr>
+                <w:rFonts w:ascii="Arial" w:hAnsi="Arial" w:cs="Arial"/>
+                <w:b/>
+                <w:bCs/>
+              </w:rPr>
+            </w:pPr>
           </w:p>
         </w:tc>
       </w:tr>
@@ -54,95 +190,7 @@
         <w:tc>
           <w:tcPr>
             <w:tcW w:w="9283" w:type="dxa"/>
-            <w:tcBorders>
-              <w:bottom w:val="single" w:sz="4" w:space="0" w:color="auto"/>
-            </w:tcBorders>
-          </w:tcPr>
-          <w:p>
-            <w:pPr>
-              <w:pStyle w:val="Cabealho"/>
-              <w:rPr>
-                <w:rFonts w:ascii="Arial" w:hAnsi="Arial" w:cs="Arial"/>
-                <w:b/>
-                <w:bCs/>
-                <w:color w:val="808080" w:themeColor="background1" w:themeShade="80"/>
-              </w:rPr>
-            </w:pPr>
-          </w:p>
-          <w:p>
-            <w:pPr>
-              <w:pStyle w:val="Cabealho"/>
-              <w:rPr>
-                <w:rFonts w:ascii="Arial" w:hAnsi="Arial" w:cs="Arial"/>
-                <w:bCs/>
-                <w:color w:val="000000" w:themeColor="text1"/>
-              </w:rPr>
-            </w:pPr>
-            <w:r>
-              <w:rPr>
-                <w:rFonts w:ascii="Arial" w:hAnsi="Arial" w:cs="Arial"/>
-                <w:bCs/>
-                <w:color w:val="808080" w:themeColor="background1" w:themeShade="80"/>
-              </w:rPr>
-              <w:t xml:space="preserve"> </w:t>
-            </w:r>
-            <w:r>
-              <w:rPr>
-                <w:rFonts w:ascii="Arial" w:hAnsi="Arial" w:cs="Arial"/>
-                <w:bCs/>
-                <w:color w:val="000000" w:themeColor="text1"/>
-              </w:rPr>
-              <w:t>Efetivar a solicitação de</w:t>
-            </w:r>
-            <w:r>
-              <w:rPr>
-                <w:rFonts w:ascii="Arial" w:hAnsi="Arial" w:cs="Arial"/>
-                <w:bCs/>
-                <w:color w:val="000000" w:themeColor="text1"/>
-              </w:rPr>
-              <w:t xml:space="preserve"> </w:t>
-            </w:r>
-            <w:r>
-              <w:rPr>
-                <w:rFonts w:ascii="Arial" w:hAnsi="Arial" w:cs="Arial"/>
-                <w:bCs/>
-                <w:color w:val="000000" w:themeColor="text1"/>
-              </w:rPr>
-              <w:t>des</w:t>
-            </w:r>
-            <w:r>
-              <w:rPr>
-                <w:rFonts w:ascii="Arial" w:hAnsi="Arial" w:cs="Arial"/>
-                <w:bCs/>
-                <w:color w:val="000000" w:themeColor="text1"/>
-              </w:rPr>
-              <w:t>alocação</w:t>
-            </w:r>
-            <w:r>
-              <w:rPr>
-                <w:rFonts w:ascii="Arial" w:hAnsi="Arial" w:cs="Arial"/>
-                <w:bCs/>
-                <w:color w:val="000000" w:themeColor="text1"/>
-              </w:rPr>
-              <w:t xml:space="preserve"> de uma máquina.</w:t>
-            </w:r>
-          </w:p>
-          <w:p>
-            <w:pPr>
-              <w:pStyle w:val="Cabealho"/>
-              <w:rPr>
-                <w:rFonts w:ascii="Arial" w:hAnsi="Arial" w:cs="Arial"/>
-                <w:b/>
-                <w:bCs/>
-              </w:rPr>
-            </w:pPr>
-          </w:p>
-        </w:tc>
-      </w:tr>
-      <w:tr>
-        <w:tc>
-          <w:tcPr>
-            <w:tcW w:w="9283" w:type="dxa"/>
+            <w:gridSpan w:val="2"/>
             <w:tcBorders>
               <w:top w:val="single" w:sz="4" w:space="0" w:color="auto"/>
               <w:left w:val="single" w:sz="4" w:space="0" w:color="auto"/>
@@ -177,6 +225,7 @@
         <w:tc>
           <w:tcPr>
             <w:tcW w:w="9283" w:type="dxa"/>
+            <w:gridSpan w:val="2"/>
             <w:tcBorders>
               <w:top w:val="single" w:sz="4" w:space="0" w:color="auto"/>
               <w:left w:val="single" w:sz="4" w:space="0" w:color="auto"/>
@@ -237,6 +286,7 @@
         <w:tc>
           <w:tcPr>
             <w:tcW w:w="9283" w:type="dxa"/>
+            <w:gridSpan w:val="2"/>
             <w:tcBorders>
               <w:top w:val="single" w:sz="4" w:space="0" w:color="auto"/>
               <w:left w:val="single" w:sz="4" w:space="0" w:color="auto"/>
@@ -269,6 +319,7 @@
         <w:tc>
           <w:tcPr>
             <w:tcW w:w="9283" w:type="dxa"/>
+            <w:gridSpan w:val="2"/>
             <w:tcBorders>
               <w:top w:val="single" w:sz="4" w:space="0" w:color="auto"/>
               <w:left w:val="single" w:sz="4" w:space="0" w:color="auto"/>
@@ -456,6 +507,7 @@
         <w:tc>
           <w:tcPr>
             <w:tcW w:w="9283" w:type="dxa"/>
+            <w:gridSpan w:val="2"/>
             <w:tcBorders>
               <w:top w:val="single" w:sz="4" w:space="0" w:color="auto"/>
               <w:left w:val="single" w:sz="4" w:space="0" w:color="auto"/>
@@ -522,6 +574,7 @@
         <w:tc>
           <w:tcPr>
             <w:tcW w:w="9283" w:type="dxa"/>
+            <w:gridSpan w:val="2"/>
             <w:tcBorders>
               <w:top w:val="single" w:sz="4" w:space="0" w:color="auto"/>
               <w:left w:val="single" w:sz="4" w:space="0" w:color="auto"/>
@@ -1056,6 +1109,7 @@
         <w:tc>
           <w:tcPr>
             <w:tcW w:w="9283" w:type="dxa"/>
+            <w:gridSpan w:val="2"/>
             <w:tcBorders>
               <w:top w:val="single" w:sz="4" w:space="0" w:color="auto"/>
               <w:left w:val="single" w:sz="4" w:space="0" w:color="auto"/>
@@ -1114,6 +1168,7 @@
         <w:tc>
           <w:tcPr>
             <w:tcW w:w="9283" w:type="dxa"/>
+            <w:gridSpan w:val="2"/>
             <w:tcBorders>
               <w:top w:val="single" w:sz="4" w:space="0" w:color="auto"/>
               <w:left w:val="single" w:sz="4" w:space="0" w:color="auto"/>
@@ -1264,6 +1319,7 @@
         <w:tc>
           <w:tcPr>
             <w:tcW w:w="9283" w:type="dxa"/>
+            <w:gridSpan w:val="2"/>
             <w:tcBorders>
               <w:top w:val="single" w:sz="4" w:space="0" w:color="auto"/>
               <w:left w:val="single" w:sz="4" w:space="0" w:color="auto"/>
@@ -1304,6 +1360,7 @@
         <w:tc>
           <w:tcPr>
             <w:tcW w:w="9283" w:type="dxa"/>
+            <w:gridSpan w:val="2"/>
             <w:tcBorders>
               <w:top w:val="single" w:sz="4" w:space="0" w:color="auto"/>
               <w:left w:val="single" w:sz="4" w:space="0" w:color="auto"/>
@@ -2361,7 +2418,7 @@
               </w:rPr>
               <w:pict>
                 <v:shape id="_x0000_i1026" type="#_x0000_t75" style="width:213.75pt;height:416.25pt">
-                  <v:imagedata r:id="rId9" o:title="[PROTOAPP]SolicitacaoDesalocarMaquina.fw"/>
+                  <v:imagedata r:id="rId9" o:title="[PROTOAPP]SolicitacaoDesalocarMaquina"/>
                 </v:shape>
               </w:pict>
             </w:r>
@@ -2563,7 +2620,6 @@
                 <w:color w:val="808080" w:themeColor="background1" w:themeShade="80"/>
               </w:rPr>
             </w:pPr>
-            <w:bookmarkStart w:id="0" w:name="_GoBack"/>
             <w:r>
               <w:rPr>
                 <w:rFonts w:ascii="Arial" w:hAnsi="Arial" w:cs="Arial"/>
@@ -2577,7 +2633,6 @@
                 </v:shape>
               </w:pict>
             </w:r>
-            <w:bookmarkEnd w:id="0"/>
           </w:p>
           <w:p>
             <w:pPr>

</xml_diff>